<commit_message>
Closed #92. Tutorial Docker SQL Server Linux
</commit_message>
<xml_diff>
--- a/Documentos y tutoriales/Docker MSSQL SERVER Linux.docx
+++ b/Documentos y tutoriales/Docker MSSQL SERVER Linux.docx
@@ -14,7 +14,6 @@
           <w:noProof/>
         </w:rPr>
       </w:pPr>
-      <w:proofErr w:type="spellStart"/>
       <w:r>
         <w:rPr>
           <w:rFonts w:ascii="Consolas" w:eastAsia="Times New Roman" w:hAnsi="Consolas" w:cs="Times New Roman"/>
@@ -23,9 +22,17 @@
           <w:szCs w:val="21"/>
           <w:shd w:val="clear" w:color="auto" w:fill="F9F9F9"/>
         </w:rPr>
-        <w:t>docker</w:t>
-      </w:r>
-      <w:proofErr w:type="spellEnd"/>
+        <w:t>docker run</w:t>
+      </w:r>
+      <w:r>
+        <w:rPr>
+          <w:rFonts w:ascii="Consolas" w:eastAsia="Times New Roman" w:hAnsi="Consolas" w:cs="Times New Roman"/>
+          <w:color w:val="007D9A"/>
+          <w:sz w:val="21"/>
+          <w:szCs w:val="21"/>
+        </w:rPr>
+        <w:t xml:space="preserve"> -e</w:t>
+      </w:r>
       <w:r>
         <w:rPr>
           <w:rFonts w:ascii="Consolas" w:eastAsia="Times New Roman" w:hAnsi="Consolas" w:cs="Times New Roman"/>
@@ -34,7 +41,16 @@
           <w:szCs w:val="21"/>
           <w:shd w:val="clear" w:color="auto" w:fill="F9F9F9"/>
         </w:rPr>
-        <w:t xml:space="preserve"> run</w:t>
+        <w:t xml:space="preserve"> </w:t>
+      </w:r>
+      <w:r>
+        <w:rPr>
+          <w:rFonts w:ascii="Consolas" w:eastAsia="Times New Roman" w:hAnsi="Consolas" w:cs="Times New Roman"/>
+          <w:color w:val="A31515"/>
+          <w:sz w:val="21"/>
+          <w:szCs w:val="21"/>
+        </w:rPr>
+        <w:t>"ACCEPT_EULA=Y"</w:t>
       </w:r>
       <w:r>
         <w:rPr>
@@ -62,7 +78,35 @@
           <w:sz w:val="21"/>
           <w:szCs w:val="21"/>
         </w:rPr>
-        <w:t>"ACCEPT_EULA=Y"</w:t>
+        <w:t>"SA_PASSWORD=&lt;</w:t>
+      </w:r>
+      <w:r>
+        <w:rPr>
+          <w:rFonts w:ascii="Consolas" w:eastAsia="Times New Roman" w:hAnsi="Consolas" w:cs="Times New Roman"/>
+          <w:color w:val="A31515"/>
+          <w:sz w:val="21"/>
+          <w:szCs w:val="21"/>
+        </w:rPr>
+        <w:t>Amaris2018</w:t>
+      </w:r>
+      <w:r>
+        <w:rPr>
+          <w:rFonts w:ascii="Consolas" w:eastAsia="Times New Roman" w:hAnsi="Consolas" w:cs="Times New Roman"/>
+          <w:color w:val="A31515"/>
+          <w:sz w:val="21"/>
+          <w:szCs w:val="21"/>
+        </w:rPr>
+        <w:t>&gt;"</w:t>
+      </w:r>
+      <w:r>
+        <w:rPr>
+          <w:rFonts w:ascii="Consolas" w:eastAsia="Times New Roman" w:hAnsi="Consolas" w:cs="Times New Roman"/>
+          <w:color w:val="000000"/>
+          <w:sz w:val="21"/>
+          <w:szCs w:val="21"/>
+          <w:shd w:val="clear" w:color="auto" w:fill="F9F9F9"/>
+        </w:rPr>
+        <w:t xml:space="preserve"> </w:t>
       </w:r>
       <w:r>
         <w:rPr>
@@ -71,7 +115,7 @@
           <w:sz w:val="21"/>
           <w:szCs w:val="21"/>
         </w:rPr>
-        <w:t xml:space="preserve"> -e</w:t>
+        <w:t>-p</w:t>
       </w:r>
       <w:r>
         <w:rPr>
@@ -86,39 +130,30 @@
       <w:r>
         <w:rPr>
           <w:rFonts w:ascii="Consolas" w:eastAsia="Times New Roman" w:hAnsi="Consolas" w:cs="Times New Roman"/>
-          <w:color w:val="A31515"/>
-          <w:sz w:val="21"/>
-          <w:szCs w:val="21"/>
-        </w:rPr>
-        <w:t>"SA_PASSWORD=&lt;</w:t>
-      </w:r>
-      <w:r>
-        <w:rPr>
-          <w:rFonts w:ascii="Consolas" w:eastAsia="Times New Roman" w:hAnsi="Consolas" w:cs="Times New Roman"/>
-          <w:color w:val="A31515"/>
-          <w:sz w:val="21"/>
-          <w:szCs w:val="21"/>
-        </w:rPr>
-        <w:t>Amaris2018</w:t>
-      </w:r>
-      <w:r>
-        <w:rPr>
-          <w:rFonts w:ascii="Consolas" w:eastAsia="Times New Roman" w:hAnsi="Consolas" w:cs="Times New Roman"/>
-          <w:color w:val="A31515"/>
-          <w:sz w:val="21"/>
-          <w:szCs w:val="21"/>
-        </w:rPr>
-        <w:t>&gt;"</w:t>
-      </w:r>
-      <w:r>
-        <w:rPr>
-          <w:rFonts w:ascii="Consolas" w:eastAsia="Times New Roman" w:hAnsi="Consolas" w:cs="Times New Roman"/>
           <w:color w:val="000000"/>
           <w:sz w:val="21"/>
           <w:szCs w:val="21"/>
+        </w:rPr>
+        <w:t>1433</w:t>
+      </w:r>
+      <w:r>
+        <w:rPr>
+          <w:rFonts w:ascii="Consolas" w:eastAsia="Times New Roman" w:hAnsi="Consolas" w:cs="Times New Roman"/>
+          <w:color w:val="000000"/>
+          <w:sz w:val="21"/>
+          <w:szCs w:val="21"/>
           <w:shd w:val="clear" w:color="auto" w:fill="F9F9F9"/>
         </w:rPr>
-        <w:t xml:space="preserve"> </w:t>
+        <w:t>:</w:t>
+      </w:r>
+      <w:r>
+        <w:rPr>
+          <w:rFonts w:ascii="Consolas" w:eastAsia="Times New Roman" w:hAnsi="Consolas" w:cs="Times New Roman"/>
+          <w:color w:val="000000"/>
+          <w:sz w:val="21"/>
+          <w:szCs w:val="21"/>
+        </w:rPr>
+        <w:t>1433</w:t>
       </w:r>
       <w:r>
         <w:rPr>
@@ -127,7 +162,7 @@
           <w:sz w:val="21"/>
           <w:szCs w:val="21"/>
         </w:rPr>
-        <w:t>-p</w:t>
+        <w:t xml:space="preserve"> --name</w:t>
       </w:r>
       <w:r>
         <w:rPr>
@@ -137,7 +172,16 @@
           <w:szCs w:val="21"/>
           <w:shd w:val="clear" w:color="auto" w:fill="F9F9F9"/>
         </w:rPr>
-        <w:t xml:space="preserve"> </w:t>
+        <w:t xml:space="preserve"> sql1 </w:t>
+      </w:r>
+      <w:r>
+        <w:rPr>
+          <w:rFonts w:ascii="Consolas" w:eastAsia="Times New Roman" w:hAnsi="Consolas" w:cs="Times New Roman"/>
+          <w:color w:val="007D9A"/>
+          <w:sz w:val="21"/>
+          <w:szCs w:val="21"/>
+        </w:rPr>
+        <w:t>-d</w:t>
       </w:r>
       <w:r>
         <w:rPr>
@@ -145,8 +189,18 @@
           <w:color w:val="000000"/>
           <w:sz w:val="21"/>
           <w:szCs w:val="21"/>
-        </w:rPr>
-        <w:t>1433</w:t>
+          <w:shd w:val="clear" w:color="auto" w:fill="F9F9F9"/>
+        </w:rPr>
+        <w:t xml:space="preserve"> microsoft/</w:t>
+      </w:r>
+      <w:r>
+        <w:rPr>
+          <w:rFonts w:ascii="Consolas" w:eastAsia="Times New Roman" w:hAnsi="Consolas" w:cs="Times New Roman"/>
+          <w:color w:val="0101FD"/>
+          <w:sz w:val="21"/>
+          <w:szCs w:val="21"/>
+        </w:rPr>
+        <w:t>mssql-server</w:t>
       </w:r>
       <w:r>
         <w:rPr>
@@ -156,119 +210,8 @@
           <w:szCs w:val="21"/>
           <w:shd w:val="clear" w:color="auto" w:fill="F9F9F9"/>
         </w:rPr>
-        <w:t>:</w:t>
-      </w:r>
-      <w:r>
-        <w:rPr>
-          <w:rFonts w:ascii="Consolas" w:eastAsia="Times New Roman" w:hAnsi="Consolas" w:cs="Times New Roman"/>
-          <w:color w:val="000000"/>
-          <w:sz w:val="21"/>
-          <w:szCs w:val="21"/>
-        </w:rPr>
-        <w:t>1433</w:t>
-      </w:r>
-      <w:r>
-        <w:rPr>
-          <w:rFonts w:ascii="Consolas" w:eastAsia="Times New Roman" w:hAnsi="Consolas" w:cs="Times New Roman"/>
-          <w:color w:val="007D9A"/>
-          <w:sz w:val="21"/>
-          <w:szCs w:val="21"/>
-        </w:rPr>
-        <w:t xml:space="preserve"> --name</w:t>
-      </w:r>
-      <w:r>
-        <w:rPr>
-          <w:rFonts w:ascii="Consolas" w:eastAsia="Times New Roman" w:hAnsi="Consolas" w:cs="Times New Roman"/>
-          <w:color w:val="000000"/>
-          <w:sz w:val="21"/>
-          <w:szCs w:val="21"/>
-          <w:shd w:val="clear" w:color="auto" w:fill="F9F9F9"/>
-        </w:rPr>
-        <w:t xml:space="preserve"> sql1 </w:t>
-      </w:r>
-      <w:r>
-        <w:rPr>
-          <w:rFonts w:ascii="Consolas" w:eastAsia="Times New Roman" w:hAnsi="Consolas" w:cs="Times New Roman"/>
-          <w:color w:val="007D9A"/>
-          <w:sz w:val="21"/>
-          <w:szCs w:val="21"/>
-        </w:rPr>
-        <w:t>-d</w:t>
-      </w:r>
-      <w:r>
-        <w:rPr>
-          <w:rFonts w:ascii="Consolas" w:eastAsia="Times New Roman" w:hAnsi="Consolas" w:cs="Times New Roman"/>
-          <w:color w:val="000000"/>
-          <w:sz w:val="21"/>
-          <w:szCs w:val="21"/>
-          <w:shd w:val="clear" w:color="auto" w:fill="F9F9F9"/>
-        </w:rPr>
-        <w:t xml:space="preserve"> </w:t>
-      </w:r>
-      <w:proofErr w:type="spellStart"/>
-      <w:r>
-        <w:rPr>
-          <w:rFonts w:ascii="Consolas" w:eastAsia="Times New Roman" w:hAnsi="Consolas" w:cs="Times New Roman"/>
-          <w:color w:val="000000"/>
-          <w:sz w:val="21"/>
-          <w:szCs w:val="21"/>
-          <w:shd w:val="clear" w:color="auto" w:fill="F9F9F9"/>
-        </w:rPr>
-        <w:t>microsoft</w:t>
-      </w:r>
-      <w:proofErr w:type="spellEnd"/>
-      <w:r>
-        <w:rPr>
-          <w:rFonts w:ascii="Consolas" w:eastAsia="Times New Roman" w:hAnsi="Consolas" w:cs="Times New Roman"/>
-          <w:color w:val="000000"/>
-          <w:sz w:val="21"/>
-          <w:szCs w:val="21"/>
-          <w:shd w:val="clear" w:color="auto" w:fill="F9F9F9"/>
-        </w:rPr>
-        <w:t>/</w:t>
-      </w:r>
-      <w:proofErr w:type="spellStart"/>
-      <w:r>
-        <w:rPr>
-          <w:rFonts w:ascii="Consolas" w:eastAsia="Times New Roman" w:hAnsi="Consolas" w:cs="Times New Roman"/>
-          <w:color w:val="0101FD"/>
-          <w:sz w:val="21"/>
-          <w:szCs w:val="21"/>
-        </w:rPr>
-        <w:t>mssql</w:t>
-      </w:r>
-      <w:proofErr w:type="spellEnd"/>
-      <w:r>
-        <w:rPr>
-          <w:rFonts w:ascii="Consolas" w:eastAsia="Times New Roman" w:hAnsi="Consolas" w:cs="Times New Roman"/>
-          <w:color w:val="0101FD"/>
-          <w:sz w:val="21"/>
-          <w:szCs w:val="21"/>
-        </w:rPr>
-        <w:t>-server</w:t>
-      </w:r>
-      <w:r>
-        <w:rPr>
-          <w:rFonts w:ascii="Consolas" w:eastAsia="Times New Roman" w:hAnsi="Consolas" w:cs="Times New Roman"/>
-          <w:color w:val="000000"/>
-          <w:sz w:val="21"/>
-          <w:szCs w:val="21"/>
-          <w:shd w:val="clear" w:color="auto" w:fill="F9F9F9"/>
-        </w:rPr>
-        <w:t>-</w:t>
-      </w:r>
-      <w:proofErr w:type="spellStart"/>
-      <w:r>
-        <w:rPr>
-          <w:rFonts w:ascii="Consolas" w:eastAsia="Times New Roman" w:hAnsi="Consolas" w:cs="Times New Roman"/>
-          <w:color w:val="000000"/>
-          <w:sz w:val="21"/>
-          <w:szCs w:val="21"/>
-          <w:shd w:val="clear" w:color="auto" w:fill="F9F9F9"/>
-        </w:rPr>
-        <w:t>linux</w:t>
-      </w:r>
-      <w:proofErr w:type="spellEnd"/>
+        <w:t>-linux</w:t>
+      </w:r>
     </w:p>
     <w:p>
       <w:pPr>
@@ -496,8 +439,16 @@
           <w:lang w:val="es-ES"/>
         </w:rPr>
         <w:lastRenderedPageBreak/>
-        <w:t xml:space="preserve">Establecemos las variables de entorno ACCEPT EULA como Y, para aceptar el acuerdo de licencia del usuario final, y PASSWORD_SA para la configuración del SQL Server. Puerto el mismo, 1433, y le damos nombre al contenedor sql1. </w:t>
-      </w:r>
+        <w:t>Establecemos las variables de entorno ACCEPT EULA como Y, para aceptar el acuerdo de licencia del usuario final, y PASSWORD_SA para la configuración del SQL Server. Puerto el mismo, 1433, y le d</w:t>
+      </w:r>
+      <w:r>
+        <w:rPr>
+          <w:lang w:val="es-ES"/>
+        </w:rPr>
+        <w:t>amos nombre al contenedor sql1.</w:t>
+      </w:r>
+      <w:bookmarkStart w:id="0" w:name="_GoBack"/>
+      <w:bookmarkEnd w:id="0"/>
     </w:p>
     <w:p>
       <w:pPr>
@@ -754,8 +705,6 @@
         </w:rPr>
         <w:t>He intentado cambiar la memoria de varias maneras y no hay forma:</w:t>
       </w:r>
-      <w:bookmarkStart w:id="0" w:name="_GoBack"/>
-      <w:bookmarkEnd w:id="0"/>
     </w:p>
     <w:p>
       <w:pPr>

</xml_diff>

<commit_message>
Segundo intento tutorial docker ubuntu + sql server
</commit_message>
<xml_diff>
--- a/Documentos y tutoriales/Docker MSSQL SERVER Linux.docx
+++ b/Documentos y tutoriales/Docker MSSQL SERVER Linux.docx
@@ -14,6 +14,7 @@
           <w:noProof/>
         </w:rPr>
       </w:pPr>
+      <w:proofErr w:type="spellStart"/>
       <w:r>
         <w:rPr>
           <w:rFonts w:ascii="Consolas" w:eastAsia="Times New Roman" w:hAnsi="Consolas" w:cs="Times New Roman"/>
@@ -22,7 +23,18 @@
           <w:szCs w:val="21"/>
           <w:shd w:val="clear" w:color="auto" w:fill="F9F9F9"/>
         </w:rPr>
-        <w:t>docker run</w:t>
+        <w:t>docker</w:t>
+      </w:r>
+      <w:proofErr w:type="spellEnd"/>
+      <w:r>
+        <w:rPr>
+          <w:rFonts w:ascii="Consolas" w:eastAsia="Times New Roman" w:hAnsi="Consolas" w:cs="Times New Roman"/>
+          <w:color w:val="000000"/>
+          <w:sz w:val="21"/>
+          <w:szCs w:val="21"/>
+          <w:shd w:val="clear" w:color="auto" w:fill="F9F9F9"/>
+        </w:rPr>
+        <w:t xml:space="preserve"> run</w:t>
       </w:r>
       <w:r>
         <w:rPr>
@@ -191,8 +203,31 @@
           <w:szCs w:val="21"/>
           <w:shd w:val="clear" w:color="auto" w:fill="F9F9F9"/>
         </w:rPr>
-        <w:t xml:space="preserve"> microsoft/</w:t>
-      </w:r>
+        <w:t xml:space="preserve"> </w:t>
+      </w:r>
+      <w:proofErr w:type="spellStart"/>
+      <w:r>
+        <w:rPr>
+          <w:rFonts w:ascii="Consolas" w:eastAsia="Times New Roman" w:hAnsi="Consolas" w:cs="Times New Roman"/>
+          <w:color w:val="000000"/>
+          <w:sz w:val="21"/>
+          <w:szCs w:val="21"/>
+          <w:shd w:val="clear" w:color="auto" w:fill="F9F9F9"/>
+        </w:rPr>
+        <w:t>microsoft</w:t>
+      </w:r>
+      <w:proofErr w:type="spellEnd"/>
+      <w:r>
+        <w:rPr>
+          <w:rFonts w:ascii="Consolas" w:eastAsia="Times New Roman" w:hAnsi="Consolas" w:cs="Times New Roman"/>
+          <w:color w:val="000000"/>
+          <w:sz w:val="21"/>
+          <w:szCs w:val="21"/>
+          <w:shd w:val="clear" w:color="auto" w:fill="F9F9F9"/>
+        </w:rPr>
+        <w:t>/</w:t>
+      </w:r>
+      <w:proofErr w:type="spellStart"/>
       <w:r>
         <w:rPr>
           <w:rFonts w:ascii="Consolas" w:eastAsia="Times New Roman" w:hAnsi="Consolas" w:cs="Times New Roman"/>
@@ -200,7 +235,17 @@
           <w:sz w:val="21"/>
           <w:szCs w:val="21"/>
         </w:rPr>
-        <w:t>mssql-server</w:t>
+        <w:t>mssql</w:t>
+      </w:r>
+      <w:proofErr w:type="spellEnd"/>
+      <w:r>
+        <w:rPr>
+          <w:rFonts w:ascii="Consolas" w:eastAsia="Times New Roman" w:hAnsi="Consolas" w:cs="Times New Roman"/>
+          <w:color w:val="0101FD"/>
+          <w:sz w:val="21"/>
+          <w:szCs w:val="21"/>
+        </w:rPr>
+        <w:t>-server</w:t>
       </w:r>
       <w:r>
         <w:rPr>
@@ -210,8 +255,20 @@
           <w:szCs w:val="21"/>
           <w:shd w:val="clear" w:color="auto" w:fill="F9F9F9"/>
         </w:rPr>
-        <w:t>-linux</w:t>
-      </w:r>
+        <w:t>-</w:t>
+      </w:r>
+      <w:proofErr w:type="spellStart"/>
+      <w:r>
+        <w:rPr>
+          <w:rFonts w:ascii="Consolas" w:eastAsia="Times New Roman" w:hAnsi="Consolas" w:cs="Times New Roman"/>
+          <w:color w:val="000000"/>
+          <w:sz w:val="21"/>
+          <w:szCs w:val="21"/>
+          <w:shd w:val="clear" w:color="auto" w:fill="F9F9F9"/>
+        </w:rPr>
+        <w:t>linux</w:t>
+      </w:r>
+      <w:proofErr w:type="spellEnd"/>
     </w:p>
     <w:p>
       <w:pPr>
@@ -447,8 +504,6 @@
         </w:rPr>
         <w:t>amos nombre al contenedor sql1.</w:t>
       </w:r>
-      <w:bookmarkStart w:id="0" w:name="_GoBack"/>
-      <w:bookmarkEnd w:id="0"/>
     </w:p>
     <w:p>
       <w:pPr>
@@ -761,6 +816,463 @@
           </wp:inline>
         </w:drawing>
       </w:r>
+    </w:p>
+    <w:p>
+      <w:pPr>
+        <w:spacing w:after="0" w:line="240" w:lineRule="auto"/>
+        <w:rPr>
+          <w:lang w:val="es-ES"/>
+        </w:rPr>
+      </w:pPr>
+    </w:p>
+    <w:p>
+      <w:pPr>
+        <w:spacing w:after="0" w:line="240" w:lineRule="auto"/>
+        <w:rPr>
+          <w:lang w:val="es-ES"/>
+        </w:rPr>
+      </w:pPr>
+    </w:p>
+    <w:p>
+      <w:pPr>
+        <w:spacing w:after="0" w:line="240" w:lineRule="auto"/>
+        <w:rPr>
+          <w:sz w:val="36"/>
+          <w:szCs w:val="36"/>
+          <w:lang w:val="es-ES"/>
+        </w:rPr>
+      </w:pPr>
+    </w:p>
+    <w:p>
+      <w:pPr>
+        <w:spacing w:after="0" w:line="240" w:lineRule="auto"/>
+        <w:rPr>
+          <w:sz w:val="36"/>
+          <w:szCs w:val="36"/>
+          <w:lang w:val="es-ES"/>
+        </w:rPr>
+      </w:pPr>
+    </w:p>
+    <w:p>
+      <w:pPr>
+        <w:spacing w:after="0" w:line="240" w:lineRule="auto"/>
+        <w:rPr>
+          <w:sz w:val="36"/>
+          <w:szCs w:val="36"/>
+          <w:lang w:val="es-ES"/>
+        </w:rPr>
+      </w:pPr>
+    </w:p>
+    <w:p>
+      <w:pPr>
+        <w:spacing w:after="0" w:line="240" w:lineRule="auto"/>
+        <w:rPr>
+          <w:sz w:val="36"/>
+          <w:szCs w:val="36"/>
+          <w:lang w:val="es-ES"/>
+        </w:rPr>
+      </w:pPr>
+    </w:p>
+    <w:p>
+      <w:pPr>
+        <w:spacing w:after="0" w:line="240" w:lineRule="auto"/>
+        <w:rPr>
+          <w:sz w:val="36"/>
+          <w:szCs w:val="36"/>
+          <w:lang w:val="es-ES"/>
+        </w:rPr>
+      </w:pPr>
+    </w:p>
+    <w:p>
+      <w:pPr>
+        <w:spacing w:after="0" w:line="240" w:lineRule="auto"/>
+        <w:rPr>
+          <w:sz w:val="36"/>
+          <w:szCs w:val="36"/>
+          <w:lang w:val="es-ES"/>
+        </w:rPr>
+      </w:pPr>
+    </w:p>
+    <w:p>
+      <w:pPr>
+        <w:spacing w:after="0" w:line="240" w:lineRule="auto"/>
+        <w:rPr>
+          <w:sz w:val="36"/>
+          <w:szCs w:val="36"/>
+          <w:lang w:val="es-ES"/>
+        </w:rPr>
+      </w:pPr>
+    </w:p>
+    <w:p>
+      <w:pPr>
+        <w:spacing w:after="0" w:line="240" w:lineRule="auto"/>
+        <w:rPr>
+          <w:sz w:val="36"/>
+          <w:szCs w:val="36"/>
+          <w:lang w:val="es-ES"/>
+        </w:rPr>
+      </w:pPr>
+    </w:p>
+    <w:p>
+      <w:pPr>
+        <w:spacing w:after="0" w:line="240" w:lineRule="auto"/>
+        <w:rPr>
+          <w:sz w:val="36"/>
+          <w:szCs w:val="36"/>
+          <w:lang w:val="es-ES"/>
+        </w:rPr>
+      </w:pPr>
+      <w:r>
+        <w:rPr>
+          <w:sz w:val="36"/>
+          <w:szCs w:val="36"/>
+          <w:lang w:val="es-ES"/>
+        </w:rPr>
+        <w:lastRenderedPageBreak/>
+        <w:t>OPCION B</w:t>
+      </w:r>
+    </w:p>
+    <w:p>
+      <w:pPr>
+        <w:spacing w:after="0" w:line="240" w:lineRule="auto"/>
+        <w:rPr>
+          <w:lang w:val="es-ES"/>
+        </w:rPr>
+      </w:pPr>
+      <w:r>
+        <w:rPr>
+          <w:lang w:val="es-ES"/>
+        </w:rPr>
+        <w:t xml:space="preserve">Descargar contenedor con Ubuntu y </w:t>
+      </w:r>
+      <w:proofErr w:type="spellStart"/>
+      <w:r>
+        <w:rPr>
+          <w:lang w:val="es-ES"/>
+        </w:rPr>
+        <w:t>sql</w:t>
+      </w:r>
+      <w:proofErr w:type="spellEnd"/>
+      <w:r>
+        <w:rPr>
+          <w:lang w:val="es-ES"/>
+        </w:rPr>
+        <w:t xml:space="preserve"> server dentro</w:t>
+      </w:r>
+      <w:r>
+        <w:rPr>
+          <w:lang w:val="es-ES"/>
+        </w:rPr>
+        <w:t>.</w:t>
+      </w:r>
+    </w:p>
+    <w:p>
+      <w:pPr>
+        <w:spacing w:after="0" w:line="240" w:lineRule="auto"/>
+        <w:rPr>
+          <w:lang w:val="es-ES"/>
+        </w:rPr>
+      </w:pPr>
+      <w:r>
+        <w:rPr>
+          <w:noProof/>
+        </w:rPr>
+        <w:drawing>
+          <wp:inline distT="0" distB="0" distL="0" distR="0" wp14:anchorId="38FBDEBD" wp14:editId="6DD44989">
+            <wp:extent cx="4312519" cy="2169160"/>
+            <wp:effectExtent l="0" t="0" r="0" b="2540"/>
+            <wp:docPr id="8" name="Picture 8"/>
+            <wp:cNvGraphicFramePr>
+              <a:graphicFrameLocks xmlns:a="http://schemas.openxmlformats.org/drawingml/2006/main" noChangeAspect="1"/>
+            </wp:cNvGraphicFramePr>
+            <a:graphic xmlns:a="http://schemas.openxmlformats.org/drawingml/2006/main">
+              <a:graphicData uri="http://schemas.openxmlformats.org/drawingml/2006/picture">
+                <pic:pic xmlns:pic="http://schemas.openxmlformats.org/drawingml/2006/picture">
+                  <pic:nvPicPr>
+                    <pic:cNvPr id="1" name=""/>
+                    <pic:cNvPicPr/>
+                  </pic:nvPicPr>
+                  <pic:blipFill>
+                    <a:blip r:embed="rId11"/>
+                    <a:stretch>
+                      <a:fillRect/>
+                    </a:stretch>
+                  </pic:blipFill>
+                  <pic:spPr>
+                    <a:xfrm>
+                      <a:off x="0" y="0"/>
+                      <a:ext cx="4312685" cy="2169243"/>
+                    </a:xfrm>
+                    <a:prstGeom prst="rect">
+                      <a:avLst/>
+                    </a:prstGeom>
+                  </pic:spPr>
+                </pic:pic>
+              </a:graphicData>
+            </a:graphic>
+          </wp:inline>
+        </w:drawing>
+      </w:r>
+    </w:p>
+    <w:p>
+      <w:pPr>
+        <w:spacing w:after="0" w:line="240" w:lineRule="auto"/>
+        <w:rPr>
+          <w:lang w:val="es-ES"/>
+        </w:rPr>
+      </w:pPr>
+    </w:p>
+    <w:p>
+      <w:pPr>
+        <w:spacing w:after="0" w:line="240" w:lineRule="auto"/>
+        <w:rPr>
+          <w:lang w:val="es-ES"/>
+        </w:rPr>
+      </w:pPr>
+      <w:r>
+        <w:rPr>
+          <w:lang w:val="es-ES"/>
+        </w:rPr>
+        <w:t xml:space="preserve">Este si </w:t>
+      </w:r>
+      <w:proofErr w:type="spellStart"/>
+      <w:r>
+        <w:rPr>
+          <w:lang w:val="es-ES"/>
+        </w:rPr>
+        <w:t>esta</w:t>
+      </w:r>
+      <w:proofErr w:type="spellEnd"/>
+      <w:r>
+        <w:rPr>
+          <w:lang w:val="es-ES"/>
+        </w:rPr>
+        <w:t xml:space="preserve"> Activo</w:t>
+      </w:r>
+    </w:p>
+    <w:p>
+      <w:pPr>
+        <w:spacing w:after="0" w:line="240" w:lineRule="auto"/>
+        <w:rPr>
+          <w:lang w:val="es-ES"/>
+        </w:rPr>
+      </w:pPr>
+      <w:r>
+        <w:rPr>
+          <w:noProof/>
+        </w:rPr>
+        <w:drawing>
+          <wp:inline distT="0" distB="0" distL="0" distR="0" wp14:anchorId="364D732F" wp14:editId="016B4AC6">
+            <wp:extent cx="5943600" cy="863600"/>
+            <wp:effectExtent l="0" t="0" r="0" b="0"/>
+            <wp:docPr id="9" name="Picture 9"/>
+            <wp:cNvGraphicFramePr>
+              <a:graphicFrameLocks xmlns:a="http://schemas.openxmlformats.org/drawingml/2006/main" noChangeAspect="1"/>
+            </wp:cNvGraphicFramePr>
+            <a:graphic xmlns:a="http://schemas.openxmlformats.org/drawingml/2006/main">
+              <a:graphicData uri="http://schemas.openxmlformats.org/drawingml/2006/picture">
+                <pic:pic xmlns:pic="http://schemas.openxmlformats.org/drawingml/2006/picture">
+                  <pic:nvPicPr>
+                    <pic:cNvPr id="1" name=""/>
+                    <pic:cNvPicPr/>
+                  </pic:nvPicPr>
+                  <pic:blipFill>
+                    <a:blip r:embed="rId12"/>
+                    <a:stretch>
+                      <a:fillRect/>
+                    </a:stretch>
+                  </pic:blipFill>
+                  <pic:spPr>
+                    <a:xfrm>
+                      <a:off x="0" y="0"/>
+                      <a:ext cx="5943600" cy="863600"/>
+                    </a:xfrm>
+                    <a:prstGeom prst="rect">
+                      <a:avLst/>
+                    </a:prstGeom>
+                  </pic:spPr>
+                </pic:pic>
+              </a:graphicData>
+            </a:graphic>
+          </wp:inline>
+        </w:drawing>
+      </w:r>
+    </w:p>
+    <w:p>
+      <w:pPr>
+        <w:spacing w:after="0" w:line="240" w:lineRule="auto"/>
+        <w:rPr>
+          <w:lang w:val="es-ES"/>
+        </w:rPr>
+      </w:pPr>
+    </w:p>
+    <w:p>
+      <w:pPr>
+        <w:spacing w:after="0" w:line="240" w:lineRule="auto"/>
+        <w:rPr>
+          <w:lang w:val="es-ES"/>
+        </w:rPr>
+      </w:pPr>
+    </w:p>
+    <w:p>
+      <w:pPr>
+        <w:spacing w:after="0" w:line="240" w:lineRule="auto"/>
+        <w:rPr>
+          <w:lang w:val="es-ES"/>
+        </w:rPr>
+      </w:pPr>
+      <w:r>
+        <w:rPr>
+          <w:noProof/>
+        </w:rPr>
+        <w:drawing>
+          <wp:inline distT="0" distB="0" distL="0" distR="0" wp14:anchorId="26FA9324" wp14:editId="75EB80F9">
+            <wp:extent cx="3403600" cy="2039978"/>
+            <wp:effectExtent l="0" t="0" r="6350" b="0"/>
+            <wp:docPr id="10" name="Picture 10"/>
+            <wp:cNvGraphicFramePr>
+              <a:graphicFrameLocks xmlns:a="http://schemas.openxmlformats.org/drawingml/2006/main" noChangeAspect="1"/>
+            </wp:cNvGraphicFramePr>
+            <a:graphic xmlns:a="http://schemas.openxmlformats.org/drawingml/2006/main">
+              <a:graphicData uri="http://schemas.openxmlformats.org/drawingml/2006/picture">
+                <pic:pic xmlns:pic="http://schemas.openxmlformats.org/drawingml/2006/picture">
+                  <pic:nvPicPr>
+                    <pic:cNvPr id="1" name=""/>
+                    <pic:cNvPicPr/>
+                  </pic:nvPicPr>
+                  <pic:blipFill>
+                    <a:blip r:embed="rId13"/>
+                    <a:stretch>
+                      <a:fillRect/>
+                    </a:stretch>
+                  </pic:blipFill>
+                  <pic:spPr>
+                    <a:xfrm>
+                      <a:off x="0" y="0"/>
+                      <a:ext cx="3408743" cy="2043061"/>
+                    </a:xfrm>
+                    <a:prstGeom prst="rect">
+                      <a:avLst/>
+                    </a:prstGeom>
+                  </pic:spPr>
+                </pic:pic>
+              </a:graphicData>
+            </a:graphic>
+          </wp:inline>
+        </w:drawing>
+      </w:r>
+    </w:p>
+    <w:p>
+      <w:pPr>
+        <w:spacing w:after="0" w:line="240" w:lineRule="auto"/>
+        <w:rPr>
+          <w:lang w:val="es-ES"/>
+        </w:rPr>
+      </w:pPr>
+    </w:p>
+    <w:p>
+      <w:pPr>
+        <w:spacing w:after="0" w:line="240" w:lineRule="auto"/>
+        <w:rPr>
+          <w:lang w:val="es-ES"/>
+        </w:rPr>
+      </w:pPr>
+      <w:bookmarkStart w:id="0" w:name="_GoBack"/>
+      <w:bookmarkEnd w:id="0"/>
+      <w:r>
+        <w:rPr>
+          <w:lang w:val="es-ES"/>
+        </w:rPr>
+        <w:t>Y nos conectamos al SQL SERVER:</w:t>
+      </w:r>
+    </w:p>
+    <w:p>
+      <w:pPr>
+        <w:spacing w:after="0" w:line="240" w:lineRule="auto"/>
+        <w:rPr>
+          <w:lang w:val="es-ES"/>
+        </w:rPr>
+      </w:pPr>
+    </w:p>
+    <w:p>
+      <w:pPr>
+        <w:spacing w:after="0" w:line="240" w:lineRule="auto"/>
+        <w:rPr>
+          <w:lang w:val="es-ES"/>
+        </w:rPr>
+      </w:pPr>
+      <w:r>
+        <w:rPr>
+          <w:noProof/>
+        </w:rPr>
+        <w:drawing>
+          <wp:inline distT="0" distB="0" distL="0" distR="0" wp14:anchorId="4DD1C6F8" wp14:editId="03CAE6FF">
+            <wp:extent cx="5305425" cy="933450"/>
+            <wp:effectExtent l="0" t="0" r="9525" b="0"/>
+            <wp:docPr id="11" name="Picture 11"/>
+            <wp:cNvGraphicFramePr>
+              <a:graphicFrameLocks xmlns:a="http://schemas.openxmlformats.org/drawingml/2006/main" noChangeAspect="1"/>
+            </wp:cNvGraphicFramePr>
+            <a:graphic xmlns:a="http://schemas.openxmlformats.org/drawingml/2006/main">
+              <a:graphicData uri="http://schemas.openxmlformats.org/drawingml/2006/picture">
+                <pic:pic xmlns:pic="http://schemas.openxmlformats.org/drawingml/2006/picture">
+                  <pic:nvPicPr>
+                    <pic:cNvPr id="1" name=""/>
+                    <pic:cNvPicPr/>
+                  </pic:nvPicPr>
+                  <pic:blipFill>
+                    <a:blip r:embed="rId14"/>
+                    <a:stretch>
+                      <a:fillRect/>
+                    </a:stretch>
+                  </pic:blipFill>
+                  <pic:spPr>
+                    <a:xfrm>
+                      <a:off x="0" y="0"/>
+                      <a:ext cx="5305425" cy="933450"/>
+                    </a:xfrm>
+                    <a:prstGeom prst="rect">
+                      <a:avLst/>
+                    </a:prstGeom>
+                  </pic:spPr>
+                </pic:pic>
+              </a:graphicData>
+            </a:graphic>
+          </wp:inline>
+        </w:drawing>
+      </w:r>
+    </w:p>
+    <w:p>
+      <w:pPr>
+        <w:spacing w:after="0" w:line="240" w:lineRule="auto"/>
+        <w:rPr>
+          <w:lang w:val="es-ES"/>
+        </w:rPr>
+      </w:pPr>
+    </w:p>
+    <w:p>
+      <w:pPr>
+        <w:spacing w:after="0" w:line="240" w:lineRule="auto"/>
+        <w:rPr>
+          <w:lang w:val="es-ES"/>
+        </w:rPr>
+      </w:pPr>
+    </w:p>
+    <w:p>
+      <w:pPr>
+        <w:spacing w:after="0" w:line="240" w:lineRule="auto"/>
+        <w:rPr>
+          <w:lang w:val="es-ES"/>
+        </w:rPr>
+      </w:pPr>
+    </w:p>
+    <w:p>
+      <w:pPr>
+        <w:spacing w:after="0" w:line="240" w:lineRule="auto"/>
+        <w:rPr>
+          <w:lang w:val="es-ES"/>
+        </w:rPr>
+      </w:pPr>
     </w:p>
     <w:sectPr>
       <w:pgSz w:w="12240" w:h="15840"/>

</xml_diff>